<commit_message>
Update sequence SequenceDiagram.docx & add command & package format
</commit_message>
<xml_diff>
--- a/doc/SequenceDiagram.docx
+++ b/doc/SequenceDiagram.docx
@@ -9,12 +9,7 @@
       </w:r>
       <w:proofErr w:type="spellEnd"/>
       <w:r>
-        <w:t xml:space="preserve"> Sequence Diagram</w:t>
-      </w:r>
-      <w:bookmarkStart w:id="0" w:name="_GoBack"/>
-      <w:bookmarkEnd w:id="0"/>
-      <w:r>
-        <w:t xml:space="preserve"> </w:t>
+        <w:t xml:space="preserve"> Sequence Diagram </w:t>
       </w:r>
     </w:p>
     <w:p>
@@ -26,22 +21,28 @@
         </w:numPr>
       </w:pPr>
       <w:r>
+        <w:t>Normal Operation</w:t>
+      </w:r>
+      <w:r>
+        <w:t xml:space="preserve"> Upgrade APP</w:t>
+      </w:r>
+      <w:r>
+        <w:t>:</w:t>
+      </w:r>
+    </w:p>
+    <w:p>
+      <w:pPr>
+        <w:pStyle w:val="ListParagraph"/>
+      </w:pPr>
+      <w:r>
         <w:rPr>
           <w:noProof/>
         </w:rPr>
         <w:drawing>
-          <wp:anchor distT="0" distB="0" distL="114300" distR="114300" simplePos="0" relativeHeight="251657216" behindDoc="0" locked="0" layoutInCell="1" allowOverlap="1" wp14:anchorId="75D6071E" wp14:editId="68999DB5">
-            <wp:simplePos x="0" y="0"/>
-            <wp:positionH relativeFrom="column">
-              <wp:posOffset>23750</wp:posOffset>
-            </wp:positionH>
-            <wp:positionV relativeFrom="paragraph">
-              <wp:posOffset>300825</wp:posOffset>
-            </wp:positionV>
-            <wp:extent cx="6191151" cy="7004732"/>
-            <wp:effectExtent l="0" t="0" r="635" b="5715"/>
-            <wp:wrapTopAndBottom/>
-            <wp:docPr id="3" name="Picture 3"/>
+          <wp:inline distT="0" distB="0" distL="0" distR="0" wp14:anchorId="5B4462F7" wp14:editId="05FD079D">
+            <wp:extent cx="5943600" cy="7139940"/>
+            <wp:effectExtent l="0" t="0" r="0" b="3810"/>
+            <wp:docPr id="2" name="Picture 2"/>
             <wp:cNvGraphicFramePr>
               <a:graphicFrameLocks xmlns:a="http://schemas.openxmlformats.org/drawingml/2006/main" noChangeAspect="1"/>
             </wp:cNvGraphicFramePr>
@@ -49,7 +50,7 @@
               <a:graphicData uri="http://schemas.openxmlformats.org/drawingml/2006/picture">
                 <pic:pic xmlns:pic="http://schemas.openxmlformats.org/drawingml/2006/picture">
                   <pic:nvPicPr>
-                    <pic:cNvPr id="3" name="Fota_Normal_Operation.jpg"/>
+                    <pic:cNvPr id="2" name="Fota_Upgrade_APP_Normal_Operation.jpg"/>
                     <pic:cNvPicPr/>
                   </pic:nvPicPr>
                   <pic:blipFill>
@@ -67,7 +68,7 @@
                   <pic:spPr>
                     <a:xfrm>
                       <a:off x="0" y="0"/>
-                      <a:ext cx="6191151" cy="7004732"/>
+                      <a:ext cx="5943600" cy="7139940"/>
                     </a:xfrm>
                     <a:prstGeom prst="rect">
                       <a:avLst/>
@@ -76,38 +77,9 @@
                 </pic:pic>
               </a:graphicData>
             </a:graphic>
-            <wp14:sizeRelH relativeFrom="page">
-              <wp14:pctWidth>0</wp14:pctWidth>
-            </wp14:sizeRelH>
-            <wp14:sizeRelV relativeFrom="page">
-              <wp14:pctHeight>0</wp14:pctHeight>
-            </wp14:sizeRelV>
-          </wp:anchor>
+          </wp:inline>
         </w:drawing>
       </w:r>
-      <w:r>
-        <w:t>Normal Operation:</w:t>
-      </w:r>
-    </w:p>
-    <w:p>
-      <w:pPr>
-        <w:pStyle w:val="ListParagraph"/>
-      </w:pPr>
-    </w:p>
-    <w:p>
-      <w:pPr>
-        <w:pStyle w:val="ListParagraph"/>
-      </w:pPr>
-    </w:p>
-    <w:p>
-      <w:pPr>
-        <w:pStyle w:val="ListParagraph"/>
-      </w:pPr>
-    </w:p>
-    <w:p>
-      <w:pPr>
-        <w:pStyle w:val="ListParagraph"/>
-      </w:pPr>
     </w:p>
     <w:p>
       <w:pPr>
@@ -128,6 +100,91 @@
         </w:numPr>
       </w:pPr>
       <w:r>
+        <w:lastRenderedPageBreak/>
+        <w:t>Normal Operation Upgrade BOOT:</w:t>
+      </w:r>
+    </w:p>
+    <w:p>
+      <w:pPr>
+        <w:pStyle w:val="ListParagraph"/>
+      </w:pPr>
+      <w:r>
+        <w:rPr>
+          <w:noProof/>
+        </w:rPr>
+        <w:drawing>
+          <wp:inline distT="0" distB="0" distL="0" distR="0" wp14:anchorId="638737D8" wp14:editId="0E2FD644">
+            <wp:extent cx="5943600" cy="7146290"/>
+            <wp:effectExtent l="0" t="0" r="0" b="0"/>
+            <wp:docPr id="3" name="Picture 3"/>
+            <wp:cNvGraphicFramePr>
+              <a:graphicFrameLocks xmlns:a="http://schemas.openxmlformats.org/drawingml/2006/main" noChangeAspect="1"/>
+            </wp:cNvGraphicFramePr>
+            <a:graphic xmlns:a="http://schemas.openxmlformats.org/drawingml/2006/main">
+              <a:graphicData uri="http://schemas.openxmlformats.org/drawingml/2006/picture">
+                <pic:pic xmlns:pic="http://schemas.openxmlformats.org/drawingml/2006/picture">
+                  <pic:nvPicPr>
+                    <pic:cNvPr id="3" name="Fota_Upgrade_BOOT_Normal_Operation.jpg"/>
+                    <pic:cNvPicPr/>
+                  </pic:nvPicPr>
+                  <pic:blipFill>
+                    <a:blip r:embed="rId6">
+                      <a:extLst>
+                        <a:ext uri="{28A0092B-C50C-407E-A947-70E740481C1C}">
+                          <a14:useLocalDpi xmlns:a14="http://schemas.microsoft.com/office/drawing/2010/main" val="0"/>
+                        </a:ext>
+                      </a:extLst>
+                    </a:blip>
+                    <a:stretch>
+                      <a:fillRect/>
+                    </a:stretch>
+                  </pic:blipFill>
+                  <pic:spPr>
+                    <a:xfrm>
+                      <a:off x="0" y="0"/>
+                      <a:ext cx="5943600" cy="7146290"/>
+                    </a:xfrm>
+                    <a:prstGeom prst="rect">
+                      <a:avLst/>
+                    </a:prstGeom>
+                  </pic:spPr>
+                </pic:pic>
+              </a:graphicData>
+            </a:graphic>
+          </wp:inline>
+        </w:drawing>
+      </w:r>
+    </w:p>
+    <w:p>
+      <w:pPr>
+        <w:pStyle w:val="ListParagraph"/>
+      </w:pPr>
+    </w:p>
+    <w:p>
+      <w:pPr>
+        <w:pStyle w:val="ListParagraph"/>
+      </w:pPr>
+    </w:p>
+    <w:p>
+      <w:pPr>
+        <w:pStyle w:val="ListParagraph"/>
+      </w:pPr>
+    </w:p>
+    <w:p>
+      <w:pPr>
+        <w:pStyle w:val="ListParagraph"/>
+      </w:pPr>
+    </w:p>
+    <w:p>
+      <w:pPr>
+        <w:pStyle w:val="ListParagraph"/>
+        <w:numPr>
+          <w:ilvl w:val="0"/>
+          <w:numId w:val="1"/>
+        </w:numPr>
+      </w:pPr>
+      <w:r>
+        <w:lastRenderedPageBreak/>
         <w:t>Error Handling:</w:t>
       </w:r>
     </w:p>
@@ -140,9 +197,74 @@
         </w:numPr>
       </w:pPr>
       <w:r>
+        <w:t>Firmware Checksum failed:</w:t>
+      </w:r>
+    </w:p>
+    <w:p>
+      <w:pPr>
+        <w:pStyle w:val="ListParagraph"/>
+        <w:ind w:left="1080"/>
+      </w:pPr>
+      <w:r>
         <w:rPr>
           <w:noProof/>
         </w:rPr>
+        <w:drawing>
+          <wp:inline distT="0" distB="0" distL="0" distR="0" wp14:anchorId="11292743" wp14:editId="7672A162">
+            <wp:extent cx="5943600" cy="7106920"/>
+            <wp:effectExtent l="0" t="0" r="0" b="0"/>
+            <wp:docPr id="4" name="Picture 4"/>
+            <wp:cNvGraphicFramePr>
+              <a:graphicFrameLocks xmlns:a="http://schemas.openxmlformats.org/drawingml/2006/main" noChangeAspect="1"/>
+            </wp:cNvGraphicFramePr>
+            <a:graphic xmlns:a="http://schemas.openxmlformats.org/drawingml/2006/main">
+              <a:graphicData uri="http://schemas.openxmlformats.org/drawingml/2006/picture">
+                <pic:pic xmlns:pic="http://schemas.openxmlformats.org/drawingml/2006/picture">
+                  <pic:nvPicPr>
+                    <pic:cNvPr id="4" name="Fota_FW_Checksum_Error_Handling.jpg"/>
+                    <pic:cNvPicPr/>
+                  </pic:nvPicPr>
+                  <pic:blipFill>
+                    <a:blip r:embed="rId7">
+                      <a:extLst>
+                        <a:ext uri="{28A0092B-C50C-407E-A947-70E740481C1C}">
+                          <a14:useLocalDpi xmlns:a14="http://schemas.microsoft.com/office/drawing/2010/main" val="0"/>
+                        </a:ext>
+                      </a:extLst>
+                    </a:blip>
+                    <a:stretch>
+                      <a:fillRect/>
+                    </a:stretch>
+                  </pic:blipFill>
+                  <pic:spPr>
+                    <a:xfrm>
+                      <a:off x="0" y="0"/>
+                      <a:ext cx="5943600" cy="7106920"/>
+                    </a:xfrm>
+                    <a:prstGeom prst="rect">
+                      <a:avLst/>
+                    </a:prstGeom>
+                  </pic:spPr>
+                </pic:pic>
+              </a:graphicData>
+            </a:graphic>
+          </wp:inline>
+        </w:drawing>
+      </w:r>
+    </w:p>
+    <w:p>
+      <w:pPr>
+        <w:pStyle w:val="ListParagraph"/>
+        <w:numPr>
+          <w:ilvl w:val="0"/>
+          <w:numId w:val="2"/>
+        </w:numPr>
+      </w:pPr>
+      <w:r>
+        <w:rPr>
+          <w:noProof/>
+        </w:rPr>
+        <w:lastRenderedPageBreak/>
         <w:drawing>
           <wp:anchor distT="0" distB="0" distL="114300" distR="114300" simplePos="0" relativeHeight="251658240" behindDoc="0" locked="0" layoutInCell="1" allowOverlap="1" wp14:anchorId="4812489F" wp14:editId="5FC7C2CA">
             <wp:simplePos x="0" y="0"/>
@@ -167,7 +289,7 @@
                     <pic:cNvPicPr/>
                   </pic:nvPicPr>
                   <pic:blipFill>
-                    <a:blip r:embed="rId6">
+                    <a:blip r:embed="rId8">
                       <a:extLst>
                         <a:ext uri="{28A0092B-C50C-407E-A947-70E740481C1C}">
                           <a14:useLocalDpi xmlns:a14="http://schemas.microsoft.com/office/drawing/2010/main" val="0"/>
@@ -222,6 +344,8 @@
       </w:pPr>
     </w:p>
     <w:p/>
+    <w:p/>
+    <w:p/>
     <w:p>
       <w:pPr>
         <w:pStyle w:val="ListParagraph"/>
@@ -240,6 +364,7 @@
         <w:pStyle w:val="ListParagraph"/>
         <w:ind w:left="1080"/>
       </w:pPr>
+      <w:bookmarkStart w:id="0" w:name="_GoBack"/>
       <w:r>
         <w:rPr>
           <w:noProof/>
@@ -260,7 +385,7 @@
                     <pic:cNvPicPr/>
                   </pic:nvPicPr>
                   <pic:blipFill>
-                    <a:blip r:embed="rId7">
+                    <a:blip r:embed="rId9">
                       <a:extLst>
                         <a:ext uri="{28A0092B-C50C-407E-A947-70E740481C1C}">
                           <a14:useLocalDpi xmlns:a14="http://schemas.microsoft.com/office/drawing/2010/main" val="0"/>
@@ -286,6 +411,7 @@
           </wp:inline>
         </w:drawing>
       </w:r>
+      <w:bookmarkEnd w:id="0"/>
     </w:p>
     <w:p>
       <w:pPr>
@@ -331,7 +457,7 @@
                     <pic:cNvPicPr/>
                   </pic:nvPicPr>
                   <pic:blipFill>
-                    <a:blip r:embed="rId8">
+                    <a:blip r:embed="rId10">
                       <a:extLst>
                         <a:ext uri="{28A0092B-C50C-407E-A947-70E740481C1C}">
                           <a14:useLocalDpi xmlns:a14="http://schemas.microsoft.com/office/drawing/2010/main" val="0"/>
@@ -361,67 +487,8 @@
     <w:p>
       <w:pPr>
         <w:pStyle w:val="ListParagraph"/>
-        <w:numPr>
-          <w:ilvl w:val="0"/>
-          <w:numId w:val="2"/>
-        </w:numPr>
-      </w:pPr>
-      <w:r>
-        <w:lastRenderedPageBreak/>
-        <w:t>Firmware Checksum Failed:</w:t>
-      </w:r>
-    </w:p>
-    <w:p>
-      <w:pPr>
-        <w:pStyle w:val="ListParagraph"/>
         <w:ind w:left="1080"/>
       </w:pPr>
-      <w:r>
-        <w:rPr>
-          <w:noProof/>
-        </w:rPr>
-        <w:drawing>
-          <wp:inline distT="0" distB="0" distL="0" distR="0" wp14:anchorId="54190E7F" wp14:editId="3B10BB01">
-            <wp:extent cx="5943600" cy="7068185"/>
-            <wp:effectExtent l="0" t="0" r="0" b="0"/>
-            <wp:docPr id="2" name="Picture 2"/>
-            <wp:cNvGraphicFramePr>
-              <a:graphicFrameLocks xmlns:a="http://schemas.openxmlformats.org/drawingml/2006/main" noChangeAspect="1"/>
-            </wp:cNvGraphicFramePr>
-            <a:graphic xmlns:a="http://schemas.openxmlformats.org/drawingml/2006/main">
-              <a:graphicData uri="http://schemas.openxmlformats.org/drawingml/2006/picture">
-                <pic:pic xmlns:pic="http://schemas.openxmlformats.org/drawingml/2006/picture">
-                  <pic:nvPicPr>
-                    <pic:cNvPr id="2" name="Fota_FW_Checksum_Error_Handling.jpg"/>
-                    <pic:cNvPicPr/>
-                  </pic:nvPicPr>
-                  <pic:blipFill>
-                    <a:blip r:embed="rId9">
-                      <a:extLst>
-                        <a:ext uri="{28A0092B-C50C-407E-A947-70E740481C1C}">
-                          <a14:useLocalDpi xmlns:a14="http://schemas.microsoft.com/office/drawing/2010/main" val="0"/>
-                        </a:ext>
-                      </a:extLst>
-                    </a:blip>
-                    <a:stretch>
-                      <a:fillRect/>
-                    </a:stretch>
-                  </pic:blipFill>
-                  <pic:spPr>
-                    <a:xfrm>
-                      <a:off x="0" y="0"/>
-                      <a:ext cx="5943600" cy="7068185"/>
-                    </a:xfrm>
-                    <a:prstGeom prst="rect">
-                      <a:avLst/>
-                    </a:prstGeom>
-                  </pic:spPr>
-                </pic:pic>
-              </a:graphicData>
-            </a:graphic>
-          </wp:inline>
-        </w:drawing>
-      </w:r>
     </w:p>
     <w:sectPr>
       <w:pgSz w:w="12240" w:h="15840"/>

</xml_diff>